<commit_message>
made fixes in the word file
</commit_message>
<xml_diff>
--- a/Examensarbete Leonardo Sjöberg (without gifs).docx
+++ b/Examensarbete Leonardo Sjöberg (without gifs).docx
@@ -3822,15 +3822,7 @@
         </m:r>
       </m:oMath>
       <w:r>
-        <w:t xml:space="preserve"> som är en regel för val av handling varje tillstånd, som maximerar den förväntade, kumulativa belöningen. Genom upprepade interaktioner med miljön och uppdateringar enligt </w:t>
-      </w:r>
-      <w:proofErr w:type="gramStart"/>
-      <w:r>
-        <w:t>t.ex.</w:t>
-      </w:r>
-      <w:proofErr w:type="gramEnd"/>
-      <w:r>
-        <w:t xml:space="preserve"> Q-</w:t>
+        <w:t xml:space="preserve"> som är en regel för val av handling varje tillstånd, som maximerar den förväntade, kumulativa belöningen. Genom upprepade interaktioner med miljön och uppdateringar enligt t.ex. Q-</w:t>
       </w:r>
       <w:proofErr w:type="spellStart"/>
       <w:r>
@@ -6058,15 +6050,7 @@
     </w:p>
     <w:p>
       <w:r>
-        <w:t xml:space="preserve">För att skapa en realistisk träningsmiljö integrerades Microsoft Flight Simulator 2024 (MSFS 2024) med RL-agenten via en egenutvecklad socket-lösning. Denna socketintegrering skapades med C++ för att kunna skicka miljödata från MSFS till agenten. Detta gör att agenten kan ta del i miljön och styra flygplanet i MSFS och samtidigt få </w:t>
-      </w:r>
-      <w:proofErr w:type="gramStart"/>
-      <w:r>
-        <w:t>nödvändig data</w:t>
-      </w:r>
-      <w:proofErr w:type="gramEnd"/>
-      <w:r>
-        <w:t xml:space="preserve"> från simulatorn för att träna och nå vårt mål. MSFS 2024 erbjuder en högupplöst fysiksimulering av flygplansdynamik och atmosfäriska förhållanden, vilket gör det väl lämpat för att träna autopilotalgoritmer under nära verklighetsförhållanden. </w:t>
+        <w:t xml:space="preserve">För att skapa en realistisk träningsmiljö integrerades Microsoft Flight Simulator 2024 (MSFS 2024) med RL-agenten via en egenutvecklad socket-lösning. Denna socketintegrering skapades med C++ för att kunna skicka miljödata från MSFS till agenten. Detta gör att agenten kan ta del i miljön och styra flygplanet i MSFS och samtidigt få nödvändig data från simulatorn för att träna och nå vårt mål. MSFS 2024 erbjuder en högupplöst fysiksimulering av flygplansdynamik och atmosfäriska förhållanden, vilket gör det väl lämpat för att träna autopilotalgoritmer under nära verklighetsförhållanden. </w:t>
       </w:r>
     </w:p>
     <w:p>
@@ -6081,11 +6065,9 @@
       <w:r>
         <w:t xml:space="preserve"> API vilket är MSFS officiella kommunikationsgränssnitt för att ta ut data från simulatorn. Sedan implementerades en TCP/IP-baserad server som kontinuerligt skickar </w:t>
       </w:r>
-      <w:proofErr w:type="gramStart"/>
       <w:r>
         <w:t>utvald data</w:t>
       </w:r>
-      <w:proofErr w:type="gramEnd"/>
       <w:r>
         <w:t xml:space="preserve"> tagen från simulatorn till RL-agenten. Agenten som är skriven i </w:t>
       </w:r>
@@ -9331,7 +9313,7 @@
         </w:rPr>
         <w:lastRenderedPageBreak/>
         <w:drawing>
-          <wp:inline distT="0" distB="0" distL="0" distR="0" wp14:anchorId="4A55178A" wp14:editId="68D5AF6D">
+          <wp:inline distT="0" distB="0" distL="0" distR="0" wp14:anchorId="4A55178A" wp14:editId="219244B0">
             <wp:extent cx="5760720" cy="2849880"/>
             <wp:effectExtent l="0" t="0" r="0" b="7620"/>
             <wp:docPr id="887148088" name="Picture 5"/>
@@ -9456,11 +9438,9 @@
             <w:tcW w:w="4105" w:type="dxa"/>
           </w:tcPr>
           <w:p>
-            <w:proofErr w:type="gramStart"/>
             <w:r>
               <w:t>18047</w:t>
             </w:r>
-            <w:proofErr w:type="gramEnd"/>
           </w:p>
         </w:tc>
       </w:tr>
@@ -9898,18 +9878,30 @@
           <w:numId w:val="0"/>
         </w:numPr>
         <w:ind w:left="432" w:hanging="432"/>
+        <w:rPr>
+          <w:lang w:val="en-GB"/>
+        </w:rPr>
       </w:pPr>
       <w:bookmarkStart w:id="25" w:name="_Toc197561809"/>
       <w:r>
+        <w:rPr>
+          <w:lang w:val="en-GB"/>
+        </w:rPr>
         <w:lastRenderedPageBreak/>
         <w:t>Appendix A</w:t>
       </w:r>
       <w:bookmarkEnd w:id="25"/>
     </w:p>
     <w:p>
+      <w:pPr>
+        <w:rPr>
+          <w:lang w:val="en-GB"/>
+        </w:rPr>
+      </w:pPr>
       <w:r>
         <w:rPr>
           <w:noProof/>
+          <w:lang w:val="en-GB"/>
         </w:rPr>
         <w:t>https://drive.google.com/file/d/1RCoV2nTDnZWZo9qo0PKu1jVgsRtC5ONj/view?usp=sharing</w:t>
       </w:r>
@@ -10375,7 +10367,7 @@
           <w:rPr>
             <w:rStyle w:val="Hyperlink"/>
           </w:rPr>
-          <w:t>https://se.mathworks.com/help/reinforcement-learning/ug/td3-agents.html?utm_source=chatgpt.com</w:t>
+          <w:t>https://se.mathworks.com/help/reinforcement-learning/ug/td3-agents.html</w:t>
         </w:r>
       </w:hyperlink>
     </w:p>
@@ -10404,27 +10396,13 @@
         <w:rPr>
           <w:lang w:val="en-GB"/>
         </w:rPr>
-        <w:t xml:space="preserve">How DDPG (Deep Deterministic Policy Gradient) Algorithms works in reinforcement </w:t>
-      </w:r>
-      <w:proofErr w:type="gramStart"/>
+        <w:t>How DDPG (Deep Deterministic Policy Gradient) Algorithms works in reinforcement learning?</w:t>
+      </w:r>
       <w:r>
         <w:rPr>
           <w:lang w:val="en-GB"/>
         </w:rPr>
-        <w:t>learning?</w:t>
-      </w:r>
-      <w:r>
-        <w:rPr>
-          <w:lang w:val="en-GB"/>
-        </w:rPr>
-        <w:t>.</w:t>
-      </w:r>
-      <w:proofErr w:type="gramEnd"/>
-      <w:r>
-        <w:rPr>
-          <w:lang w:val="en-GB"/>
-        </w:rPr>
-        <w:t xml:space="preserve"> </w:t>
+        <w:t xml:space="preserve">. </w:t>
       </w:r>
       <w:hyperlink r:id="rId19" w:history="1">
         <w:r>
@@ -10459,7 +10437,7 @@
           <w:rPr>
             <w:rStyle w:val="Hyperlink"/>
           </w:rPr>
-          <w:t>https://en.wikipedia.org/wiki/Policy_gradient_method?utm_source=chatgpt.com</w:t>
+          <w:t>https://en.wikipedia.org/wiki/Policy_gradient_method</w:t>
         </w:r>
       </w:hyperlink>
     </w:p>
@@ -10491,7 +10469,7 @@
         <w:rPr>
           <w:lang w:val="en-GB"/>
         </w:rPr>
-        <w:t>https://en.wikipedia.org/wiki/Proximal_policy_optimization?utm_source=chatgpt.com</w:t>
+        <w:t>https://en.wikipedia.org/wiki/Proximal_policy_optimization</w:t>
       </w:r>
     </w:p>
     <w:p>
@@ -10582,7 +10560,7 @@
         <w:t xml:space="preserve">Hämtad 2 maj 2025, </w:t>
       </w:r>
       <w:r>
-        <w:t>https://gibberblot.github.io/rl-notes/single-agent/reward-shaping.html?utm_source=chatgpt.com</w:t>
+        <w:t>https://gibberblot.github.io/rl-notes/single-agent/reward-shaping.html</w:t>
       </w:r>
     </w:p>
     <w:p/>

</xml_diff>